<commit_message>
data update and fix to gas uncertainties
</commit_message>
<xml_diff>
--- a/Results/direct_indirect_emissions.docx
+++ b/Results/direct_indirect_emissions.docx
@@ -224,17 +224,6 @@
             </a:graphic>
           </wp:inline>
         </w:drawing>
-      </w:r>
-    </w:p>
-    <w:p>
-      <w:pPr>
-        <w:pStyle w:val="SourceCode"/>
-      </w:pPr>
-      <w:r>
-        <w:rPr>
-          <w:rStyle w:val="VerbatimChar"/>
-        </w:rPr>
-        <w:t xml:space="preserve">## Note: zip::zip() is deprecated, please use zip::zipr() instead</w:t>
       </w:r>
     </w:p>
     <w:sectPr/>
@@ -516,7 +505,7 @@
       <w:rFonts w:asciiTheme="majorHAnsi" w:eastAsiaTheme="majorEastAsia" w:hAnsiTheme="majorHAnsi" w:cstheme="majorBidi"/>
       <w:b/>
       <w:bCs/>
-      <w:color w:val="345A8A" w:themeColor="accent1" w:themeShade="B5"/>
+      <w:color w:val="4F81BD" w:themeColor="accent1"/>
       <w:sz w:val="32"/>
       <w:szCs w:val="32"/>
     </w:rPr>
@@ -533,28 +522,6 @@
       <w:keepLines/>
       <w:spacing w:before="200" w:after="0"/>
       <w:outlineLvl w:val="1"/>
-    </w:pPr>
-    <w:rPr>
-      <w:rFonts w:asciiTheme="majorHAnsi" w:eastAsiaTheme="majorEastAsia" w:hAnsiTheme="majorHAnsi" w:cstheme="majorBidi"/>
-      <w:b/>
-      <w:bCs/>
-      <w:color w:val="4F81BD" w:themeColor="accent1"/>
-      <w:sz w:val="32"/>
-      <w:szCs w:val="32"/>
-    </w:rPr>
-  </w:style>
-  <w:style w:type="paragraph" w:styleId="Heading3">
-    <w:name w:val="Heading 3"/>
-    <w:basedOn w:val="Normal"/>
-    <w:next w:val="BodyText"/>
-    <w:uiPriority w:val="9"/>
-    <w:unhideWhenUsed/>
-    <w:qFormat/>
-    <w:pPr>
-      <w:keepNext/>
-      <w:keepLines/>
-      <w:spacing w:before="200" w:after="0"/>
-      <w:outlineLvl w:val="2"/>
     </w:pPr>
     <w:rPr>
       <w:rFonts w:asciiTheme="majorHAnsi" w:eastAsiaTheme="majorEastAsia" w:hAnsiTheme="majorHAnsi" w:cstheme="majorBidi"/>
@@ -565,8 +532,8 @@
       <w:szCs w:val="28"/>
     </w:rPr>
   </w:style>
-  <w:style w:type="paragraph" w:styleId="Heading4">
-    <w:name w:val="Heading 4"/>
+  <w:style w:type="paragraph" w:styleId="Heading3">
+    <w:name w:val="Heading 3"/>
     <w:basedOn w:val="Normal"/>
     <w:next w:val="BodyText"/>
     <w:uiPriority w:val="9"/>
@@ -576,7 +543,7 @@
       <w:keepNext/>
       <w:keepLines/>
       <w:spacing w:before="200" w:after="0"/>
-      <w:outlineLvl w:val="3"/>
+      <w:outlineLvl w:val="2"/>
     </w:pPr>
     <w:rPr>
       <w:rFonts w:asciiTheme="majorHAnsi" w:eastAsiaTheme="majorEastAsia" w:hAnsiTheme="majorHAnsi" w:cstheme="majorBidi"/>
@@ -587,6 +554,28 @@
       <w:szCs w:val="24"/>
     </w:rPr>
   </w:style>
+  <w:style w:type="paragraph" w:styleId="Heading4">
+    <w:name w:val="Heading 4"/>
+    <w:basedOn w:val="Normal"/>
+    <w:next w:val="BodyText"/>
+    <w:uiPriority w:val="9"/>
+    <w:unhideWhenUsed/>
+    <w:qFormat/>
+    <w:pPr>
+      <w:keepNext/>
+      <w:keepLines/>
+      <w:spacing w:before="200" w:after="0"/>
+      <w:outlineLvl w:val="3"/>
+    </w:pPr>
+    <w:rPr>
+      <w:rFonts w:asciiTheme="majorHAnsi" w:eastAsiaTheme="majorEastAsia" w:hAnsiTheme="majorHAnsi" w:cstheme="majorBidi"/>
+      <w:i/>
+      <w:bCs/>
+      <w:color w:val="4F81BD" w:themeColor="accent1"/>
+      <w:sz w:val="24"/>
+      <w:szCs w:val="24"/>
+    </w:rPr>
+  </w:style>
   <w:style w:type="paragraph" w:styleId="Heading5">
     <w:name w:val="Heading 5"/>
     <w:basedOn w:val="Normal"/>
@@ -602,7 +591,6 @@
     </w:pPr>
     <w:rPr>
       <w:rFonts w:asciiTheme="majorHAnsi" w:eastAsiaTheme="majorEastAsia" w:hAnsiTheme="majorHAnsi" w:cstheme="majorBidi"/>
-      <w:i/>
       <w:iCs/>
       <w:color w:val="4F81BD" w:themeColor="accent1"/>
       <w:sz w:val="24"/>
@@ -698,14 +686,8 @@
     <w:qFormat/>
     <w:pPr>
       <w:spacing w:before="100" w:after="100"/>
-      <w:ind w:firstLine="0"/>
-    </w:pPr>
-    <w:rPr>
-      <w:rFonts w:asciiTheme="majorHAnsi" w:eastAsiaTheme="majorEastAsia" w:hAnsiTheme="majorHAnsi" w:cstheme="majorBidi"/>
-      <w:bCs/>
-      <w:sz w:val="20"/>
-      <w:szCs w:val="20"/>
-    </w:rPr>
+      <w:ind w:firstLine="0" w:left="480" w:right="480"/>
+    </w:pPr>
   </w:style>
   <w:style w:type="paragraph" w:styleId="FootnoteText">
     <w:name w:val="Footnote Text"/>
@@ -798,6 +780,10 @@
       <w:rFonts w:ascii="Consolas" w:hAnsi="Consolas"/>
       <w:sz w:val="22"/>
     </w:rPr>
+  </w:style>
+  <w:style w:type="character" w:customStyle="1" w:styleId="SectionNumber">
+    <w:name w:val="Section Number"/>
+    <w:basedOn w:val="BodyTextChar"/>
   </w:style>
   <w:style w:type="character" w:styleId="FootnoteReference">
     <w:name w:val="Footnote Reference"/>

</xml_diff>

<commit_message>
sector summaries and direct indirect emissions
</commit_message>
<xml_diff>
--- a/Results/direct_indirect_emissions.docx
+++ b/Results/direct_indirect_emissions.docx
@@ -62,7 +62,7 @@
               <a:graphicData uri="http://schemas.openxmlformats.org/drawingml/2006/picture">
                 <pic:pic>
                   <pic:nvPicPr>
-                    <pic:cNvPr descr="C:\Users\lamw\Documents\SpiderOak%20Hive\Work\Projects\AR6-Emissions-trends-and-drivers\Results\direct_indirect_emissions_files/figure-docx/bars-1.png" id="0" name="Picture"/>
+                    <pic:cNvPr descr="C:\Users\lamw\DOCUME~1\SPIDER~1\Work\Projects\AR6-EM~2\Results\DIRECT~1/figure-docx/bars-1.png" id="0" name="Picture"/>
                     <pic:cNvPicPr>
                       <a:picLocks noChangeArrowheads="1" noChangeAspect="1"/>
                     </pic:cNvPicPr>
@@ -104,7 +104,7 @@
               <a:graphicData uri="http://schemas.openxmlformats.org/drawingml/2006/picture">
                 <pic:pic>
                   <pic:nvPicPr>
-                    <pic:cNvPr descr="C:\Users\lamw\Documents\SpiderOak%20Hive\Work\Projects\AR6-Emissions-trends-and-drivers\Results\direct_indirect_emissions_files/figure-docx/bars-2.png" id="0" name="Picture"/>
+                    <pic:cNvPr descr="C:\Users\lamw\DOCUME~1\SPIDER~1\Work\Projects\AR6-EM~2\Results\DIRECT~1/figure-docx/bars-2.png" id="0" name="Picture"/>
                     <pic:cNvPicPr>
                       <a:picLocks noChangeArrowheads="1" noChangeAspect="1"/>
                     </pic:cNvPicPr>
@@ -146,7 +146,7 @@
               <a:graphicData uri="http://schemas.openxmlformats.org/drawingml/2006/picture">
                 <pic:pic>
                   <pic:nvPicPr>
-                    <pic:cNvPr descr="C:\Users\lamw\Documents\SpiderOak%20Hive\Work\Projects\AR6-Emissions-trends-and-drivers\Results\direct_indirect_emissions_files/figure-docx/bars-3.png" id="0" name="Picture"/>
+                    <pic:cNvPr descr="C:\Users\lamw\DOCUME~1\SPIDER~1\Work\Projects\AR6-EM~2\Results\DIRECT~1/figure-docx/bars-3.png" id="0" name="Picture"/>
                     <pic:cNvPicPr>
                       <a:picLocks noChangeArrowheads="1" noChangeAspect="1"/>
                     </pic:cNvPicPr>

</xml_diff>